<commit_message>
Doplnena cast b) ulohy 4
</commit_message>
<xml_diff>
--- a/uloha4/riesenie.docx
+++ b/uloha4/riesenie.docx
@@ -5,23 +5,19 @@
     <w:p>
       <w:pPr>
         <w:rPr>
-          <w:rFonts w:ascii="Arial" w:hAnsi="Arial" w:cs="Arial"/>
+          <w:rFonts w:ascii="Times New Roman" w:hAnsi="Times New Roman" w:cs="Times New Roman"/>
           <w:b/>
           <w:bCs/>
           <w:color w:val="333333"/>
-          <w:sz w:val="22"/>
-          <w:szCs w:val="22"/>
           <w:shd w:val="clear" w:color="auto" w:fill="FFFFFF"/>
         </w:rPr>
       </w:pPr>
       <w:r>
         <w:rPr>
-          <w:rFonts w:ascii="Arial" w:hAnsi="Arial" w:cs="Arial"/>
+          <w:rFonts w:ascii="Times New Roman" w:hAnsi="Times New Roman" w:cs="Times New Roman"/>
           <w:b/>
           <w:bCs/>
           <w:color w:val="333333"/>
-          <w:sz w:val="22"/>
-          <w:szCs w:val="22"/>
           <w:shd w:val="clear" w:color="auto" w:fill="FFFFFF"/>
           <w:lang w:val="sk-SK"/>
         </w:rPr>
@@ -29,24 +25,20 @@
       </w:r>
       <w:r>
         <w:rPr>
-          <w:rFonts w:ascii="Arial" w:hAnsi="Arial" w:cs="Arial"/>
+          <w:rFonts w:ascii="Times New Roman" w:hAnsi="Times New Roman" w:cs="Times New Roman"/>
           <w:b/>
           <w:bCs/>
           <w:color w:val="333333"/>
-          <w:sz w:val="22"/>
-          <w:szCs w:val="22"/>
           <w:shd w:val="clear" w:color="auto" w:fill="FFFFFF"/>
         </w:rPr>
         <w:t xml:space="preserve"> </w:t>
       </w:r>
       <w:r>
         <w:rPr>
-          <w:rFonts w:ascii="Arial" w:hAnsi="Arial" w:cs="Arial"/>
+          <w:rFonts w:ascii="Times New Roman" w:hAnsi="Times New Roman" w:cs="Times New Roman"/>
           <w:b/>
           <w:bCs/>
           <w:color w:val="333333"/>
-          <w:sz w:val="22"/>
-          <w:szCs w:val="22"/>
           <w:shd w:val="clear" w:color="auto" w:fill="FFFFFF"/>
         </w:rPr>
         <w:t>a)</w:t>
@@ -55,274 +47,218 @@
     <w:p>
       <w:pPr>
         <w:rPr>
-          <w:rFonts w:ascii="Arial" w:hAnsi="Arial" w:cs="Arial"/>
-          <w:color w:val="333333"/>
-          <w:sz w:val="22"/>
-          <w:szCs w:val="22"/>
+          <w:rFonts w:ascii="Times New Roman" w:hAnsi="Times New Roman" w:cs="Times New Roman"/>
+          <w:color w:val="333333"/>
           <w:shd w:val="clear" w:color="auto" w:fill="FFFFFF"/>
         </w:rPr>
       </w:pPr>
       <w:r>
         <w:rPr>
-          <w:rFonts w:ascii="Arial" w:hAnsi="Arial" w:cs="Arial"/>
+          <w:rFonts w:ascii="Times New Roman" w:hAnsi="Times New Roman" w:cs="Times New Roman"/>
           <w:b/>
           <w:bCs/>
           <w:color w:val="333333"/>
-          <w:sz w:val="22"/>
-          <w:szCs w:val="22"/>
           <w:shd w:val="clear" w:color="auto" w:fill="FFFFFF"/>
         </w:rPr>
         <w:t>Rozdiel medzi kontrolovaným a nekontrolovaným učením:</w:t>
       </w:r>
       <w:r>
         <w:rPr>
-          <w:rFonts w:ascii="Arial" w:hAnsi="Arial" w:cs="Arial"/>
-          <w:color w:val="333333"/>
-          <w:sz w:val="22"/>
-          <w:szCs w:val="22"/>
+          <w:rFonts w:ascii="Times New Roman" w:hAnsi="Times New Roman" w:cs="Times New Roman"/>
+          <w:color w:val="333333"/>
         </w:rPr>
         <w:br/>
       </w:r>
       <w:r>
         <w:rPr>
-          <w:rFonts w:ascii="Arial" w:hAnsi="Arial" w:cs="Arial"/>
-          <w:color w:val="333333"/>
-          <w:sz w:val="22"/>
-          <w:szCs w:val="22"/>
+          <w:rFonts w:ascii="Times New Roman" w:hAnsi="Times New Roman" w:cs="Times New Roman"/>
+          <w:color w:val="333333"/>
           <w:shd w:val="clear" w:color="auto" w:fill="FFFFFF"/>
         </w:rPr>
         <w:t>Kontrolované učenie (supervised learning) používa označené dáta (s výstupmi), aby model naučil predpovedať odpovede.</w:t>
       </w:r>
       <w:r>
         <w:rPr>
-          <w:rFonts w:ascii="Arial" w:hAnsi="Arial" w:cs="Arial"/>
-          <w:color w:val="333333"/>
-          <w:sz w:val="22"/>
-          <w:szCs w:val="22"/>
+          <w:rFonts w:ascii="Times New Roman" w:hAnsi="Times New Roman" w:cs="Times New Roman"/>
+          <w:color w:val="333333"/>
         </w:rPr>
         <w:br/>
       </w:r>
       <w:r>
         <w:rPr>
-          <w:rFonts w:ascii="Arial" w:hAnsi="Arial" w:cs="Arial"/>
-          <w:color w:val="333333"/>
-          <w:sz w:val="22"/>
-          <w:szCs w:val="22"/>
+          <w:rFonts w:ascii="Times New Roman" w:hAnsi="Times New Roman" w:cs="Times New Roman"/>
+          <w:color w:val="333333"/>
           <w:shd w:val="clear" w:color="auto" w:fill="FFFFFF"/>
         </w:rPr>
         <w:t>Nekontrolované učenie (unsupervised learning) pracuje s neoznačenými dátami a hľadá v nich skryté vzory alebo štruktúry (napr. zhlukovanie).</w:t>
       </w:r>
       <w:r>
         <w:rPr>
-          <w:rFonts w:ascii="Arial" w:hAnsi="Arial" w:cs="Arial"/>
-          <w:color w:val="333333"/>
-          <w:sz w:val="22"/>
-          <w:szCs w:val="22"/>
+          <w:rFonts w:ascii="Times New Roman" w:hAnsi="Times New Roman" w:cs="Times New Roman"/>
+          <w:color w:val="333333"/>
         </w:rPr>
         <w:br/>
       </w:r>
       <w:r>
         <w:rPr>
-          <w:rFonts w:ascii="Arial" w:hAnsi="Arial" w:cs="Arial"/>
-          <w:color w:val="333333"/>
-          <w:sz w:val="22"/>
-          <w:szCs w:val="22"/>
+          <w:rFonts w:ascii="Times New Roman" w:hAnsi="Times New Roman" w:cs="Times New Roman"/>
+          <w:color w:val="333333"/>
         </w:rPr>
         <w:br/>
       </w:r>
       <w:r>
         <w:rPr>
-          <w:rFonts w:ascii="Arial" w:hAnsi="Arial" w:cs="Arial"/>
+          <w:rFonts w:ascii="Times New Roman" w:hAnsi="Times New Roman" w:cs="Times New Roman"/>
           <w:b/>
           <w:bCs/>
           <w:color w:val="333333"/>
-          <w:sz w:val="22"/>
-          <w:szCs w:val="22"/>
           <w:shd w:val="clear" w:color="auto" w:fill="FFFFFF"/>
         </w:rPr>
         <w:t>Rozdiel medzi štatistickými metódami a modelmi strojového učenia:</w:t>
       </w:r>
       <w:r>
         <w:rPr>
-          <w:rFonts w:ascii="Arial" w:hAnsi="Arial" w:cs="Arial"/>
-          <w:color w:val="333333"/>
-          <w:sz w:val="22"/>
-          <w:szCs w:val="22"/>
+          <w:rFonts w:ascii="Times New Roman" w:hAnsi="Times New Roman" w:cs="Times New Roman"/>
+          <w:color w:val="333333"/>
         </w:rPr>
         <w:br/>
       </w:r>
       <w:r>
         <w:rPr>
-          <w:rFonts w:ascii="Arial" w:hAnsi="Arial" w:cs="Arial"/>
-          <w:color w:val="333333"/>
-          <w:sz w:val="22"/>
-          <w:szCs w:val="22"/>
+          <w:rFonts w:ascii="Times New Roman" w:hAnsi="Times New Roman" w:cs="Times New Roman"/>
+          <w:color w:val="333333"/>
           <w:shd w:val="clear" w:color="auto" w:fill="FFFFFF"/>
         </w:rPr>
         <w:t>Štatistické metódy kladú dôraz na interpretovateľnosť a hypotézy o dátach.</w:t>
       </w:r>
       <w:r>
         <w:rPr>
-          <w:rFonts w:ascii="Arial" w:hAnsi="Arial" w:cs="Arial"/>
-          <w:color w:val="333333"/>
-          <w:sz w:val="22"/>
-          <w:szCs w:val="22"/>
+          <w:rFonts w:ascii="Times New Roman" w:hAnsi="Times New Roman" w:cs="Times New Roman"/>
+          <w:color w:val="333333"/>
         </w:rPr>
         <w:br/>
       </w:r>
       <w:r>
         <w:rPr>
-          <w:rFonts w:ascii="Arial" w:hAnsi="Arial" w:cs="Arial"/>
-          <w:color w:val="333333"/>
-          <w:sz w:val="22"/>
-          <w:szCs w:val="22"/>
+          <w:rFonts w:ascii="Times New Roman" w:hAnsi="Times New Roman" w:cs="Times New Roman"/>
+          <w:color w:val="333333"/>
           <w:shd w:val="clear" w:color="auto" w:fill="FFFFFF"/>
         </w:rPr>
         <w:t>Strojové učenie sa zameriava na predikčnú presnosť, často využíva zložitejšie, menej interpretovateľné modely (napr. neurónové siete).</w:t>
       </w:r>
       <w:r>
         <w:rPr>
-          <w:rFonts w:ascii="Arial" w:hAnsi="Arial" w:cs="Arial"/>
-          <w:color w:val="333333"/>
-          <w:sz w:val="22"/>
-          <w:szCs w:val="22"/>
+          <w:rFonts w:ascii="Times New Roman" w:hAnsi="Times New Roman" w:cs="Times New Roman"/>
+          <w:color w:val="333333"/>
         </w:rPr>
         <w:br/>
       </w:r>
       <w:r>
         <w:rPr>
-          <w:rFonts w:ascii="Arial" w:hAnsi="Arial" w:cs="Arial"/>
-          <w:color w:val="333333"/>
-          <w:sz w:val="22"/>
-          <w:szCs w:val="22"/>
+          <w:rFonts w:ascii="Times New Roman" w:hAnsi="Times New Roman" w:cs="Times New Roman"/>
+          <w:color w:val="333333"/>
         </w:rPr>
         <w:br/>
       </w:r>
       <w:r>
         <w:rPr>
-          <w:rFonts w:ascii="Arial" w:hAnsi="Arial" w:cs="Arial"/>
+          <w:rFonts w:ascii="Times New Roman" w:hAnsi="Times New Roman" w:cs="Times New Roman"/>
           <w:b/>
           <w:bCs/>
           <w:color w:val="333333"/>
-          <w:sz w:val="22"/>
-          <w:szCs w:val="22"/>
           <w:shd w:val="clear" w:color="auto" w:fill="FFFFFF"/>
         </w:rPr>
         <w:t>Vysvetliteľná umelá inteligencia (Explainable AI):</w:t>
       </w:r>
       <w:r>
         <w:rPr>
-          <w:rFonts w:ascii="Arial" w:hAnsi="Arial" w:cs="Arial"/>
-          <w:color w:val="333333"/>
-          <w:sz w:val="22"/>
-          <w:szCs w:val="22"/>
+          <w:rFonts w:ascii="Times New Roman" w:hAnsi="Times New Roman" w:cs="Times New Roman"/>
+          <w:color w:val="333333"/>
         </w:rPr>
         <w:br/>
       </w:r>
       <w:r>
         <w:rPr>
-          <w:rFonts w:ascii="Arial" w:hAnsi="Arial" w:cs="Arial"/>
-          <w:color w:val="333333"/>
-          <w:sz w:val="22"/>
-          <w:szCs w:val="22"/>
+          <w:rFonts w:ascii="Times New Roman" w:hAnsi="Times New Roman" w:cs="Times New Roman"/>
+          <w:color w:val="333333"/>
           <w:shd w:val="clear" w:color="auto" w:fill="FFFFFF"/>
         </w:rPr>
         <w:t>Ide o prístup, kde AI modely poskytujú zrozumiteľné dôvody pre svoje rozhodnutia. Je to dôležité pre dôveru, etiku, bezpečnosť a právne požiadavky (napr. v medicíne alebo bankovníctve).</w:t>
       </w:r>
       <w:r>
         <w:rPr>
-          <w:rFonts w:ascii="Arial" w:hAnsi="Arial" w:cs="Arial"/>
-          <w:color w:val="333333"/>
-          <w:sz w:val="22"/>
-          <w:szCs w:val="22"/>
+          <w:rFonts w:ascii="Times New Roman" w:hAnsi="Times New Roman" w:cs="Times New Roman"/>
+          <w:color w:val="333333"/>
         </w:rPr>
         <w:br/>
       </w:r>
       <w:r>
         <w:rPr>
-          <w:rFonts w:ascii="Arial" w:hAnsi="Arial" w:cs="Arial"/>
-          <w:color w:val="333333"/>
-          <w:sz w:val="22"/>
-          <w:szCs w:val="22"/>
+          <w:rFonts w:ascii="Times New Roman" w:hAnsi="Times New Roman" w:cs="Times New Roman"/>
+          <w:color w:val="333333"/>
         </w:rPr>
         <w:br/>
       </w:r>
       <w:r>
         <w:rPr>
-          <w:rFonts w:ascii="Arial" w:hAnsi="Arial" w:cs="Arial"/>
+          <w:rFonts w:ascii="Times New Roman" w:hAnsi="Times New Roman" w:cs="Times New Roman"/>
           <w:b/>
           <w:bCs/>
           <w:color w:val="333333"/>
-          <w:sz w:val="22"/>
-          <w:szCs w:val="22"/>
           <w:shd w:val="clear" w:color="auto" w:fill="FFFFFF"/>
         </w:rPr>
         <w:t>Príklad učenia posilňovaním (reinforcement learning):</w:t>
       </w:r>
       <w:r>
         <w:rPr>
-          <w:rFonts w:ascii="Arial" w:hAnsi="Arial" w:cs="Arial"/>
-          <w:color w:val="333333"/>
-          <w:sz w:val="22"/>
-          <w:szCs w:val="22"/>
+          <w:rFonts w:ascii="Times New Roman" w:hAnsi="Times New Roman" w:cs="Times New Roman"/>
+          <w:color w:val="333333"/>
         </w:rPr>
         <w:br/>
       </w:r>
       <w:r>
         <w:rPr>
-          <w:rFonts w:ascii="Arial" w:hAnsi="Arial" w:cs="Arial"/>
-          <w:color w:val="333333"/>
-          <w:sz w:val="22"/>
-          <w:szCs w:val="22"/>
+          <w:rFonts w:ascii="Times New Roman" w:hAnsi="Times New Roman" w:cs="Times New Roman"/>
+          <w:color w:val="333333"/>
           <w:shd w:val="clear" w:color="auto" w:fill="FFFFFF"/>
         </w:rPr>
         <w:t>Tréning robotického ramena na uchopenie objektov – systém sa učí, ktoré akcie vedú k úspechu na základe odmien.</w:t>
       </w:r>
       <w:r>
         <w:rPr>
-          <w:rFonts w:ascii="Arial" w:hAnsi="Arial" w:cs="Arial"/>
-          <w:color w:val="333333"/>
-          <w:sz w:val="22"/>
-          <w:szCs w:val="22"/>
+          <w:rFonts w:ascii="Times New Roman" w:hAnsi="Times New Roman" w:cs="Times New Roman"/>
+          <w:color w:val="333333"/>
         </w:rPr>
         <w:br/>
       </w:r>
       <w:r>
         <w:rPr>
-          <w:rFonts w:ascii="Arial" w:hAnsi="Arial" w:cs="Arial"/>
-          <w:color w:val="333333"/>
-          <w:sz w:val="22"/>
-          <w:szCs w:val="22"/>
+          <w:rFonts w:ascii="Times New Roman" w:hAnsi="Times New Roman" w:cs="Times New Roman"/>
+          <w:color w:val="333333"/>
         </w:rPr>
         <w:br/>
       </w:r>
       <w:r>
         <w:rPr>
-          <w:rFonts w:ascii="Arial" w:hAnsi="Arial" w:cs="Arial"/>
+          <w:rFonts w:ascii="Times New Roman" w:hAnsi="Times New Roman" w:cs="Times New Roman"/>
           <w:b/>
           <w:bCs/>
           <w:color w:val="333333"/>
-          <w:sz w:val="22"/>
-          <w:szCs w:val="22"/>
           <w:shd w:val="clear" w:color="auto" w:fill="FFFFFF"/>
         </w:rPr>
         <w:t>Význam veľkých dátových súborov (Big Data):</w:t>
       </w:r>
       <w:r>
         <w:rPr>
-          <w:rFonts w:ascii="Arial" w:hAnsi="Arial" w:cs="Arial"/>
-          <w:color w:val="333333"/>
-          <w:sz w:val="22"/>
-          <w:szCs w:val="22"/>
+          <w:rFonts w:ascii="Times New Roman" w:hAnsi="Times New Roman" w:cs="Times New Roman"/>
+          <w:color w:val="333333"/>
         </w:rPr>
         <w:br/>
       </w:r>
       <w:r>
         <w:rPr>
-          <w:rFonts w:ascii="Arial" w:hAnsi="Arial" w:cs="Arial"/>
-          <w:color w:val="333333"/>
-          <w:sz w:val="22"/>
-          <w:szCs w:val="22"/>
+          <w:rFonts w:ascii="Times New Roman" w:hAnsi="Times New Roman" w:cs="Times New Roman"/>
+          <w:color w:val="333333"/>
           <w:shd w:val="clear" w:color="auto" w:fill="FFFFFF"/>
         </w:rPr>
         <w:t>Veľké množstvo dát umožňuje tréning presnejších a robustnejších modelov, najmä pri komplexných úlohách ako rozpoznávanie obrazu, reči či spracovanie prirodzeného jazyka.</w:t>
@@ -331,23 +267,19 @@
     <w:p>
       <w:pPr>
         <w:rPr>
-          <w:rFonts w:ascii="Arial" w:hAnsi="Arial" w:cs="Arial"/>
+          <w:rFonts w:ascii="Times New Roman" w:hAnsi="Times New Roman" w:cs="Times New Roman"/>
           <w:b/>
           <w:bCs/>
           <w:color w:val="333333"/>
-          <w:sz w:val="22"/>
-          <w:szCs w:val="22"/>
           <w:shd w:val="clear" w:color="auto" w:fill="FFFFFF"/>
         </w:rPr>
       </w:pPr>
       <w:r>
         <w:rPr>
-          <w:rFonts w:ascii="Arial" w:hAnsi="Arial" w:cs="Arial"/>
+          <w:rFonts w:ascii="Times New Roman" w:hAnsi="Times New Roman" w:cs="Times New Roman"/>
           <w:b/>
           <w:bCs/>
           <w:color w:val="333333"/>
-          <w:sz w:val="22"/>
-          <w:szCs w:val="22"/>
           <w:shd w:val="clear" w:color="auto" w:fill="FFFFFF"/>
           <w:lang w:val="sk-SK"/>
         </w:rPr>
@@ -355,30 +287,171 @@
       </w:r>
       <w:r>
         <w:rPr>
-          <w:rFonts w:ascii="Arial" w:hAnsi="Arial" w:cs="Arial"/>
+          <w:rFonts w:ascii="Times New Roman" w:hAnsi="Times New Roman" w:cs="Times New Roman"/>
           <w:b/>
           <w:bCs/>
           <w:color w:val="333333"/>
-          <w:sz w:val="22"/>
-          <w:szCs w:val="22"/>
           <w:shd w:val="clear" w:color="auto" w:fill="FFFFFF"/>
         </w:rPr>
         <w:t xml:space="preserve"> </w:t>
       </w:r>
       <w:r>
         <w:rPr>
-          <w:rFonts w:ascii="Arial" w:hAnsi="Arial" w:cs="Arial"/>
+          <w:rFonts w:ascii="Times New Roman" w:hAnsi="Times New Roman" w:cs="Times New Roman"/>
           <w:b/>
           <w:bCs/>
           <w:color w:val="333333"/>
-          <w:sz w:val="22"/>
-          <w:szCs w:val="22"/>
           <w:shd w:val="clear" w:color="auto" w:fill="FFFFFF"/>
         </w:rPr>
         <w:t>b)</w:t>
       </w:r>
     </w:p>
-    <w:p/>
+    <w:p>
+      <w:pPr>
+        <w:rPr>
+          <w:rFonts w:ascii="Times New Roman" w:hAnsi="Times New Roman" w:cs="Times New Roman"/>
+        </w:rPr>
+      </w:pPr>
+      <w:r>
+        <w:rPr>
+          <w:rFonts w:ascii="Times New Roman" w:hAnsi="Times New Roman" w:cs="Times New Roman"/>
+          <w:color w:val="000000"/>
+        </w:rPr>
+        <w:t>V oblasti meteorológie sa strojové učenie využíva na</w:t>
+      </w:r>
+      <w:r>
+        <w:rPr>
+          <w:rStyle w:val="apple-converted-space"/>
+          <w:rFonts w:ascii="Times New Roman" w:hAnsi="Times New Roman" w:cs="Times New Roman"/>
+          <w:color w:val="000000"/>
+        </w:rPr>
+        <w:t> </w:t>
+      </w:r>
+      <w:r>
+        <w:rPr>
+          <w:rStyle w:val="Strong"/>
+          <w:rFonts w:ascii="Times New Roman" w:hAnsi="Times New Roman" w:cs="Times New Roman"/>
+          <w:color w:val="000000"/>
+        </w:rPr>
+        <w:t>zlepšenie predpovedí počasia</w:t>
+      </w:r>
+      <w:r>
+        <w:rPr>
+          <w:rFonts w:ascii="Times New Roman" w:hAnsi="Times New Roman" w:cs="Times New Roman"/>
+          <w:color w:val="000000"/>
+        </w:rPr>
+        <w:t>. Pomocou historických dát, ako sú teplota, tlak vzduchu, vlhkosť, zrážky či smer a rýchlosť vetra zo</w:t>
+      </w:r>
+      <w:r>
+        <w:rPr>
+          <w:rStyle w:val="apple-converted-space"/>
+          <w:rFonts w:ascii="Times New Roman" w:hAnsi="Times New Roman" w:cs="Times New Roman"/>
+          <w:color w:val="000000"/>
+        </w:rPr>
+        <w:t> </w:t>
+      </w:r>
+      <w:r>
+        <w:rPr>
+          <w:rStyle w:val="Strong"/>
+          <w:rFonts w:ascii="Times New Roman" w:hAnsi="Times New Roman" w:cs="Times New Roman"/>
+          <w:color w:val="000000"/>
+        </w:rPr>
+        <w:t>sietí meteorologických staníc</w:t>
+      </w:r>
+      <w:r>
+        <w:rPr>
+          <w:rStyle w:val="apple-converted-space"/>
+          <w:rFonts w:ascii="Times New Roman" w:hAnsi="Times New Roman" w:cs="Times New Roman"/>
+          <w:color w:val="000000"/>
+        </w:rPr>
+        <w:t> </w:t>
+      </w:r>
+      <w:r>
+        <w:rPr>
+          <w:rFonts w:ascii="Times New Roman" w:hAnsi="Times New Roman" w:cs="Times New Roman"/>
+          <w:color w:val="000000"/>
+        </w:rPr>
+        <w:t>za posledné roky, sa trénujú modely, ktoré následne dokážu predpovedať vývoj počasia v krátkodobom aj dlhodobom horizonte. Používajú sa rôzne prístupy, najmä</w:t>
+      </w:r>
+      <w:r>
+        <w:rPr>
+          <w:rStyle w:val="apple-converted-space"/>
+          <w:rFonts w:ascii="Times New Roman" w:hAnsi="Times New Roman" w:cs="Times New Roman"/>
+          <w:color w:val="000000"/>
+        </w:rPr>
+        <w:t> </w:t>
+      </w:r>
+      <w:r>
+        <w:rPr>
+          <w:rStyle w:val="Strong"/>
+          <w:rFonts w:ascii="Times New Roman" w:hAnsi="Times New Roman" w:cs="Times New Roman"/>
+          <w:color w:val="000000"/>
+        </w:rPr>
+        <w:t>neurónové siete a regresné modely</w:t>
+      </w:r>
+      <w:r>
+        <w:rPr>
+          <w:rFonts w:ascii="Times New Roman" w:hAnsi="Times New Roman" w:cs="Times New Roman"/>
+          <w:color w:val="000000"/>
+        </w:rPr>
+        <w:t>, ktoré vedia spracovať veľké množstvo údajov a nájsť v nich skryté vzorce. Podľa článku z</w:t>
+      </w:r>
+      <w:r>
+        <w:rPr>
+          <w:rStyle w:val="apple-converted-space"/>
+          <w:rFonts w:ascii="Times New Roman" w:hAnsi="Times New Roman" w:cs="Times New Roman"/>
+          <w:color w:val="000000"/>
+        </w:rPr>
+        <w:t> </w:t>
+      </w:r>
+      <w:hyperlink r:id="rId4" w:tgtFrame="_new" w:history="1">
+        <w:r>
+          <w:rPr>
+            <w:rStyle w:val="Hyperlink"/>
+            <w:rFonts w:ascii="Times New Roman" w:hAnsi="Times New Roman" w:cs="Times New Roman"/>
+          </w:rPr>
+          <w:t>umelainteligencia.sk</w:t>
+        </w:r>
+      </w:hyperlink>
+      <w:r>
+        <w:rPr>
+          <w:rStyle w:val="apple-converted-space"/>
+          <w:rFonts w:ascii="Times New Roman" w:hAnsi="Times New Roman" w:cs="Times New Roman"/>
+          <w:color w:val="000000"/>
+        </w:rPr>
+        <w:t> </w:t>
+      </w:r>
+      <w:r>
+        <w:rPr>
+          <w:rFonts w:ascii="Times New Roman" w:hAnsi="Times New Roman" w:cs="Times New Roman"/>
+          <w:color w:val="000000"/>
+        </w:rPr>
+        <w:t>dosahovala verzia modelu v roku 2020 až</w:t>
+      </w:r>
+      <w:r>
+        <w:rPr>
+          <w:rStyle w:val="apple-converted-space"/>
+          <w:rFonts w:ascii="Times New Roman" w:hAnsi="Times New Roman" w:cs="Times New Roman"/>
+          <w:color w:val="000000"/>
+        </w:rPr>
+        <w:t> </w:t>
+      </w:r>
+      <w:r>
+        <w:rPr>
+          <w:rStyle w:val="Strong"/>
+          <w:rFonts w:ascii="Times New Roman" w:hAnsi="Times New Roman" w:cs="Times New Roman"/>
+          <w:color w:val="000000"/>
+        </w:rPr>
+        <w:t>80 % úspešnosť</w:t>
+      </w:r>
+      <w:r>
+        <w:rPr>
+          <w:rFonts w:ascii="Times New Roman" w:hAnsi="Times New Roman" w:cs="Times New Roman"/>
+          <w:color w:val="000000"/>
+        </w:rPr>
+        <w:t>predpovedí, pričom sa očakáva ďalšie zlepšovanie s rastúcim množstvom dát a výkonnejšími algoritmami.</w:t>
+      </w:r>
+    </w:p>
     <w:sectPr>
       <w:pgSz w:w="12240" w:h="15840"/>
       <w:pgMar w:top="1440" w:right="1440" w:bottom="1440" w:left="1440" w:header="720" w:footer="720" w:gutter="0"/>
@@ -1306,6 +1379,34 @@
       <w:spacing w:val="5"/>
     </w:rPr>
   </w:style>
+  <w:style w:type="character" w:customStyle="1" w:styleId="apple-converted-space">
+    <w:name w:val="apple-converted-space"/>
+    <w:basedOn w:val="DefaultParagraphFont"/>
+    <w:rsid w:val="003A771C"/>
+  </w:style>
+  <w:style w:type="character" w:styleId="Strong">
+    <w:name w:val="Strong"/>
+    <w:basedOn w:val="DefaultParagraphFont"/>
+    <w:uiPriority w:val="22"/>
+    <w:qFormat/>
+    <w:rsid w:val="003A771C"/>
+    <w:rPr>
+      <w:b/>
+      <w:bCs/>
+    </w:rPr>
+  </w:style>
+  <w:style w:type="character" w:styleId="Hyperlink">
+    <w:name w:val="Hyperlink"/>
+    <w:basedOn w:val="DefaultParagraphFont"/>
+    <w:uiPriority w:val="99"/>
+    <w:semiHidden/>
+    <w:unhideWhenUsed/>
+    <w:rsid w:val="003A771C"/>
+    <w:rPr>
+      <w:color w:val="0000FF"/>
+      <w:u w:val="single"/>
+    </w:rPr>
+  </w:style>
 </w:styles>
 </file>
 

</xml_diff>